<commit_message>
DocGen v3: Complete rewrite matching real PDF output - all entity types, conditional notes, cents toggle, trading account, entity-specific declarations and compilation reports
</commit_message>
<xml_diff>
--- a/test_firestop_output.docx
+++ b/test_firestop_output.docx
@@ -12,7 +12,7 @@
     <w:p/>
     <w:p>
       <w:pPr>
-        <w:spacing w:before="0" w:after="80"/>
+        <w:spacing w:before="0" w:after="0"/>
         <w:jc w:val="center"/>
       </w:pPr>
       <w:r>
@@ -261,7 +261,7 @@
           <w:sz w:val="22"/>
           <w:u w:val="single"/>
         </w:rPr>
-        <w:t>Notes to the Financial Statements</w:t>
+        <w:t>Depreciation Schedule</w:t>
       </w:r>
     </w:p>
     <w:p>
@@ -277,7 +277,7 @@
           <w:sz w:val="22"/>
           <w:u w:val="single"/>
         </w:rPr>
-        <w:t>Depreciation Schedule</w:t>
+        <w:t>Notes to the Financial Statements</w:t>
       </w:r>
     </w:p>
     <w:p>
@@ -1061,33 +1061,6 @@
       <w:r>
         <w:rPr>
           <w:rFonts w:ascii="Times New Roman" w:hAnsi="Times New Roman" w:eastAsia="Times New Roman"/>
-          <w:b w:val="0"/>
-          <w:i w:val="0"/>
-          <w:sz w:val="20"/>
-        </w:rPr>
-      </w:r>
-      <w:r>
-        <w:rPr>
-          <w:rFonts w:ascii="Times New Roman" w:hAnsi="Times New Roman" w:eastAsia="Times New Roman"/>
-          <w:b w:val="0"/>
-          <w:i w:val="0"/>
-          <w:sz w:val="20"/>
-        </w:rPr>
-        <w:tab/>
-        <w:t>38,561</w:t>
-      </w:r>
-    </w:p>
-    <w:p>
-      <w:pPr>
-        <w:tabs>
-          <w:tab w:pos="6803" w:val="right"/>
-          <w:tab w:pos="9071" w:val="right"/>
-        </w:tabs>
-        <w:spacing w:before="20" w:after="20"/>
-      </w:pPr>
-      <w:r>
-        <w:rPr>
-          <w:rFonts w:ascii="Times New Roman" w:hAnsi="Times New Roman" w:eastAsia="Times New Roman"/>
           <w:b/>
           <w:i w:val="0"/>
           <w:sz w:val="20"/>
@@ -1363,33 +1336,6 @@
       <w:r>
         <w:rPr>
           <w:rFonts w:ascii="Times New Roman" w:hAnsi="Times New Roman" w:eastAsia="Times New Roman"/>
-          <w:b w:val="0"/>
-          <w:i w:val="0"/>
-          <w:sz w:val="20"/>
-        </w:rPr>
-      </w:r>
-      <w:r>
-        <w:rPr>
-          <w:rFonts w:ascii="Times New Roman" w:hAnsi="Times New Roman" w:eastAsia="Times New Roman"/>
-          <w:b w:val="0"/>
-          <w:i w:val="0"/>
-          <w:sz w:val="20"/>
-        </w:rPr>
-        <w:tab/>
-        <w:t>588</w:t>
-      </w:r>
-    </w:p>
-    <w:p>
-      <w:pPr>
-        <w:tabs>
-          <w:tab w:pos="6803" w:val="right"/>
-          <w:tab w:pos="9071" w:val="right"/>
-        </w:tabs>
-        <w:spacing w:before="20" w:after="20"/>
-      </w:pPr>
-      <w:r>
-        <w:rPr>
-          <w:rFonts w:ascii="Times New Roman" w:hAnsi="Times New Roman" w:eastAsia="Times New Roman"/>
           <w:b/>
           <w:i w:val="0"/>
           <w:sz w:val="20"/>
@@ -1452,7 +1398,7 @@
         <w:rPr>
           <w:rFonts w:ascii="Times New Roman" w:hAnsi="Times New Roman" w:eastAsia="Times New Roman"/>
           <w:b/>
-          <w:i w:val="0"/>
+          <w:i/>
           <w:sz w:val="20"/>
         </w:rPr>
         <w:t>Unsecured:</w:t>
@@ -1498,33 +1444,6 @@
       <w:r>
         <w:rPr>
           <w:rFonts w:ascii="Times New Roman" w:hAnsi="Times New Roman" w:eastAsia="Times New Roman"/>
-          <w:b w:val="0"/>
-          <w:i w:val="0"/>
-          <w:sz w:val="20"/>
-        </w:rPr>
-      </w:r>
-      <w:r>
-        <w:rPr>
-          <w:rFonts w:ascii="Times New Roman" w:hAnsi="Times New Roman" w:eastAsia="Times New Roman"/>
-          <w:b w:val="0"/>
-          <w:i w:val="0"/>
-          <w:sz w:val="20"/>
-        </w:rPr>
-        <w:tab/>
-        <w:t>39,274</w:t>
-      </w:r>
-    </w:p>
-    <w:p>
-      <w:pPr>
-        <w:tabs>
-          <w:tab w:pos="6803" w:val="right"/>
-          <w:tab w:pos="9071" w:val="right"/>
-        </w:tabs>
-        <w:spacing w:before="20" w:after="20"/>
-      </w:pPr>
-      <w:r>
-        <w:rPr>
-          <w:rFonts w:ascii="Times New Roman" w:hAnsi="Times New Roman" w:eastAsia="Times New Roman"/>
           <w:b/>
           <w:i w:val="0"/>
           <w:sz w:val="20"/>
@@ -1990,7 +1909,38 @@
           <w:i w:val="0"/>
           <w:sz w:val="20"/>
         </w:rPr>
-        <w:t>(d)   Revenue and Other Income</w:t>
+        <w:t>(d)   Trade and Other Payables</w:t>
+      </w:r>
+    </w:p>
+    <w:p>
+      <w:pPr>
+        <w:spacing w:before="0" w:after="200"/>
+        <w:ind w:firstLine="850"/>
+        <w:jc w:val="both"/>
+      </w:pPr>
+      <w:r>
+        <w:rPr>
+          <w:rFonts w:ascii="Times New Roman" w:hAnsi="Times New Roman" w:eastAsia="Times New Roman"/>
+          <w:b w:val="0"/>
+          <w:i w:val="0"/>
+          <w:sz w:val="20"/>
+        </w:rPr>
+        <w:t>Trade and other payables represent the liabilities for goods and services received by the entity that remain unpaid at the end of the reporting period. The balance is recognised as a current liability with the amounts normally paid within 30 days of recognition of the liability.</w:t>
+      </w:r>
+    </w:p>
+    <w:p>
+      <w:pPr>
+        <w:spacing w:before="0" w:after="120"/>
+        <w:jc w:val="left"/>
+      </w:pPr>
+      <w:r>
+        <w:rPr>
+          <w:rFonts w:ascii="Times New Roman" w:hAnsi="Times New Roman" w:eastAsia="Times New Roman"/>
+          <w:b/>
+          <w:i w:val="0"/>
+          <w:sz w:val="20"/>
+        </w:rPr>
+        <w:t>(e)   Revenue and Other Income</w:t>
       </w:r>
     </w:p>
     <w:p>
@@ -2069,7 +2019,7 @@
           <w:i w:val="0"/>
           <w:sz w:val="20"/>
         </w:rPr>
-        <w:t>(e)   Leases</w:t>
+        <w:t>(f)   Leases</w:t>
       </w:r>
     </w:p>
     <w:p>
@@ -2132,7 +2082,7 @@
           <w:i w:val="0"/>
           <w:sz w:val="20"/>
         </w:rPr>
-        <w:t>(f)   Goods and Services Tax (GST)</w:t>
+        <w:t>(g)   Goods and Services Tax (GST)</w:t>
       </w:r>
     </w:p>
     <w:p>
@@ -2827,7 +2777,7 @@
           <w:i/>
           <w:sz w:val="20"/>
         </w:rPr>
-        <w:t>The Responsibility of Director</w:t>
+        <w:t>The Responsibility of the Director</w:t>
       </w:r>
     </w:p>
     <w:p>

</xml_diff>

<commit_message>
Phase 2: Add DepreciationAsset model, depreciation schedule generation, fix entity-specific section ordering, fix contents page logic
</commit_message>
<xml_diff>
--- a/test_firestop_output.docx
+++ b/test_firestop_output.docx
@@ -246,22 +246,6 @@
           <w:u w:val="single"/>
         </w:rPr>
         <w:t>Detailed Balance Sheet</w:t>
-      </w:r>
-    </w:p>
-    <w:p>
-      <w:pPr>
-        <w:spacing w:before="0" w:after="120"/>
-        <w:jc w:val="left"/>
-      </w:pPr>
-      <w:r>
-        <w:rPr>
-          <w:rFonts w:ascii="Times New Roman" w:hAnsi="Times New Roman" w:eastAsia="Times New Roman"/>
-          <w:b w:val="0"/>
-          <w:i w:val="0"/>
-          <w:sz w:val="22"/>
-          <w:u w:val="single"/>
-        </w:rPr>
-        <w:t>Depreciation Schedule</w:t>
       </w:r>
     </w:p>
     <w:p>

</xml_diff>